<commit_message>
Update Lab1: final version 2.0 + PDF
</commit_message>
<xml_diff>
--- a/lab1/olshevskyi_fb33_cp1/cryptolab1_olsh_step_fb33.docx
+++ b/lab1/olshevskyi_fb33_cp1/cryptolab1_olsh_step_fb33.docx
@@ -280,7 +280,6 @@
           <w:lang w:val="uk-UA"/>
         </w:rPr>
       </w:pPr>
-      <w:proofErr w:type="spellStart"/>
       <w:r>
         <w:rPr>
           <w:rFonts w:ascii="Times New Roman" w:eastAsia="Times New Roman" w:hAnsi="Times New Roman" w:cs="Times New Roman"/>
@@ -288,17 +287,7 @@
           <w:szCs w:val="30"/>
           <w:lang w:val="uk-UA"/>
         </w:rPr>
-        <w:t>Степура</w:t>
-      </w:r>
-      <w:proofErr w:type="spellEnd"/>
-      <w:r>
-        <w:rPr>
-          <w:rFonts w:ascii="Times New Roman" w:eastAsia="Times New Roman" w:hAnsi="Times New Roman" w:cs="Times New Roman"/>
-          <w:sz w:val="30"/>
-          <w:szCs w:val="30"/>
-          <w:lang w:val="uk-UA"/>
-        </w:rPr>
-        <w:t xml:space="preserve"> Н</w:t>
+        <w:t>Степура Н</w:t>
       </w:r>
       <w:r>
         <w:rPr>
@@ -547,47 +536,7 @@
           <w:szCs w:val="24"/>
           <w:lang w:val="uk-UA"/>
         </w:rPr>
-        <w:t xml:space="preserve">1. Написати програми для підрахунку частот букв і частот </w:t>
-      </w:r>
-      <w:proofErr w:type="spellStart"/>
-      <w:r>
-        <w:rPr>
-          <w:rFonts w:ascii="Times New Roman" w:eastAsia="Times New Roman" w:hAnsi="Times New Roman" w:cs="Times New Roman"/>
-          <w:sz w:val="24"/>
-          <w:szCs w:val="24"/>
-          <w:lang w:val="uk-UA"/>
-        </w:rPr>
-        <w:t>біграм</w:t>
-      </w:r>
-      <w:proofErr w:type="spellEnd"/>
-      <w:r>
-        <w:rPr>
-          <w:rFonts w:ascii="Times New Roman" w:eastAsia="Times New Roman" w:hAnsi="Times New Roman" w:cs="Times New Roman"/>
-          <w:sz w:val="24"/>
-          <w:szCs w:val="24"/>
-          <w:lang w:val="uk-UA"/>
-        </w:rPr>
-        <w:t xml:space="preserve"> в тексті, а також підрахунку H1 та H2 за безпосереднім означенням. Підрахувати частоти букв та </w:t>
-      </w:r>
-      <w:proofErr w:type="spellStart"/>
-      <w:r>
-        <w:rPr>
-          <w:rFonts w:ascii="Times New Roman" w:eastAsia="Times New Roman" w:hAnsi="Times New Roman" w:cs="Times New Roman"/>
-          <w:sz w:val="24"/>
-          <w:szCs w:val="24"/>
-          <w:lang w:val="uk-UA"/>
-        </w:rPr>
-        <w:t>біграм</w:t>
-      </w:r>
-      <w:proofErr w:type="spellEnd"/>
-      <w:r>
-        <w:rPr>
-          <w:rFonts w:ascii="Times New Roman" w:eastAsia="Times New Roman" w:hAnsi="Times New Roman" w:cs="Times New Roman"/>
-          <w:sz w:val="24"/>
-          <w:szCs w:val="24"/>
-          <w:lang w:val="uk-UA"/>
-        </w:rPr>
-        <w:t>, а також значення H1 та H2 на довільно обраному тексті російською мовою достатньої довжини (щонайменше 1Мб), де імовірності замінити відповідними частотами. Також одержати значення H1 та H2 на тому ж тексті, в якому вилучено всі пробіли.</w:t>
+        <w:t>1. Написати програми для підрахунку частот букв і частот біграм в тексті, а також підрахунку H1 та H2 за безпосереднім означенням. Підрахувати частоти букв та біграм, а також значення H1 та H2 на довільно обраному тексті російською мовою достатньої довжини (щонайменше 1Мб), де імовірності замінити відповідними частотами. Також одержати значення H1 та H2 на тому ж тексті, в якому вилучено всі пробіли.</w:t>
       </w:r>
     </w:p>
     <w:p>
@@ -654,19 +603,11 @@
           <w:lang w:val="uk-UA"/>
         </w:rPr>
       </w:pPr>
-      <w:proofErr w:type="spellStart"/>
-      <w:r>
-        <w:rPr>
-          <w:b/>
-        </w:rPr>
-        <w:t>Букви</w:t>
-      </w:r>
-      <w:proofErr w:type="spellEnd"/>
-      <w:r>
-        <w:rPr>
-          <w:b/>
-        </w:rPr>
-        <w:t>:</w:t>
+      <w:r>
+        <w:rPr>
+          <w:b/>
+        </w:rPr>
+        <w:t>Букви:</w:t>
       </w:r>
     </w:p>
     <w:p>
@@ -719,7 +660,6 @@
         </w:rPr>
         <w:t>проб</w:t>
       </w:r>
-      <w:proofErr w:type="spellStart"/>
       <w:r>
         <w:rPr>
           <w:rFonts w:ascii="Times New Roman" w:eastAsia="Times New Roman" w:hAnsi="Times New Roman" w:cs="Times New Roman"/>
@@ -731,7 +671,6 @@
         </w:rPr>
         <w:t>ілами</w:t>
       </w:r>
-      <w:proofErr w:type="spellEnd"/>
     </w:p>
     <w:p>
       <w:pPr>
@@ -754,6 +693,7 @@
       </w:pPr>
       <w:r>
         <w:rPr>
+          <w:noProof/>
           <w:lang w:val="uk-UA"/>
         </w:rPr>
         <w:drawing>
@@ -869,6 +809,7 @@
       </w:pPr>
       <w:r>
         <w:rPr>
+          <w:noProof/>
           <w:lang w:val="uk-UA"/>
         </w:rPr>
         <w:drawing>
@@ -931,14 +872,12 @@
           <w:lang w:val="uk-UA"/>
         </w:rPr>
       </w:pPr>
-      <w:proofErr w:type="spellStart"/>
       <w:r>
         <w:rPr>
           <w:b/>
         </w:rPr>
         <w:t>Біграми</w:t>
       </w:r>
-      <w:proofErr w:type="spellEnd"/>
       <w:r>
         <w:rPr>
           <w:b/>
@@ -946,14 +885,12 @@
         </w:rPr>
         <w:t xml:space="preserve">, </w:t>
       </w:r>
-      <w:proofErr w:type="spellStart"/>
       <w:r>
         <w:rPr>
           <w:b/>
         </w:rPr>
         <w:t>що</w:t>
       </w:r>
-      <w:proofErr w:type="spellEnd"/>
       <w:r>
         <w:rPr>
           <w:b/>
@@ -961,14 +898,12 @@
         </w:rPr>
         <w:t xml:space="preserve"> </w:t>
       </w:r>
-      <w:proofErr w:type="spellStart"/>
       <w:r>
         <w:rPr>
           <w:b/>
         </w:rPr>
         <w:t>перетинаються</w:t>
       </w:r>
-      <w:proofErr w:type="spellEnd"/>
       <w:r>
         <w:rPr>
           <w:b/>
@@ -1019,7 +954,6 @@
         </w:rPr>
         <w:t>проб</w:t>
       </w:r>
-      <w:proofErr w:type="spellStart"/>
       <w:r>
         <w:rPr>
           <w:rFonts w:ascii="Times New Roman" w:eastAsia="Times New Roman" w:hAnsi="Times New Roman" w:cs="Times New Roman"/>
@@ -1031,7 +965,6 @@
         </w:rPr>
         <w:t>ілами</w:t>
       </w:r>
-      <w:proofErr w:type="spellEnd"/>
     </w:p>
     <w:p>
       <w:pPr>
@@ -1068,6 +1001,7 @@
         <w:rPr>
           <w:rFonts w:ascii="Times New Roman" w:eastAsia="Times New Roman" w:hAnsi="Times New Roman" w:cs="Times New Roman"/>
           <w:b/>
+          <w:noProof/>
           <w:sz w:val="24"/>
           <w:szCs w:val="24"/>
           <w:lang w:val="uk-UA"/>
@@ -1120,7 +1054,6 @@
           <w:lang w:val="en-US"/>
         </w:rPr>
       </w:pPr>
-      <w:proofErr w:type="spellStart"/>
       <w:r>
         <w:rPr>
           <w:rFonts w:ascii="Times New Roman" w:eastAsia="Times New Roman" w:hAnsi="Times New Roman" w:cs="Times New Roman"/>
@@ -1129,7 +1062,6 @@
         </w:rPr>
         <w:t>Повний</w:t>
       </w:r>
-      <w:proofErr w:type="spellEnd"/>
       <w:r>
         <w:rPr>
           <w:rFonts w:ascii="Times New Roman" w:eastAsia="Times New Roman" w:hAnsi="Times New Roman" w:cs="Times New Roman"/>
@@ -1139,7 +1071,6 @@
         </w:rPr>
         <w:t xml:space="preserve"> </w:t>
       </w:r>
-      <w:proofErr w:type="gramStart"/>
       <w:r>
         <w:rPr>
           <w:rFonts w:ascii="Times New Roman" w:eastAsia="Times New Roman" w:hAnsi="Times New Roman" w:cs="Times New Roman"/>
@@ -1167,7 +1098,6 @@
         </w:rPr>
         <w:t xml:space="preserve"> </w:t>
       </w:r>
-      <w:proofErr w:type="spellStart"/>
       <w:r>
         <w:rPr>
           <w:rFonts w:ascii="Times New Roman" w:eastAsia="Times New Roman" w:hAnsi="Times New Roman" w:cs="Times New Roman"/>
@@ -1178,7 +1108,6 @@
         </w:rPr>
         <w:t>analysis_results</w:t>
       </w:r>
-      <w:proofErr w:type="spellEnd"/>
       <w:r>
         <w:rPr>
           <w:rFonts w:ascii="Times New Roman" w:eastAsia="Times New Roman" w:hAnsi="Times New Roman" w:cs="Times New Roman"/>
@@ -1189,7 +1118,6 @@
         </w:rPr>
         <w:t>.txt</w:t>
       </w:r>
-      <w:proofErr w:type="gramEnd"/>
     </w:p>
     <w:p>
       <w:pPr>
@@ -1239,6 +1167,7 @@
         <w:rPr>
           <w:rFonts w:ascii="Times New Roman" w:eastAsia="Times New Roman" w:hAnsi="Times New Roman" w:cs="Times New Roman"/>
           <w:b/>
+          <w:noProof/>
           <w:sz w:val="24"/>
           <w:szCs w:val="24"/>
           <w:lang w:val="en-US"/>
@@ -1301,7 +1230,6 @@
           <w:lang w:val="en-US"/>
         </w:rPr>
       </w:pPr>
-      <w:proofErr w:type="spellStart"/>
       <w:r>
         <w:rPr>
           <w:rFonts w:ascii="Times New Roman" w:eastAsia="Times New Roman" w:hAnsi="Times New Roman" w:cs="Times New Roman"/>
@@ -1310,7 +1238,6 @@
         </w:rPr>
         <w:t>Повний</w:t>
       </w:r>
-      <w:proofErr w:type="spellEnd"/>
       <w:r>
         <w:rPr>
           <w:rFonts w:ascii="Times New Roman" w:eastAsia="Times New Roman" w:hAnsi="Times New Roman" w:cs="Times New Roman"/>
@@ -1320,7 +1247,6 @@
         </w:rPr>
         <w:t xml:space="preserve"> </w:t>
       </w:r>
-      <w:proofErr w:type="gramStart"/>
       <w:r>
         <w:rPr>
           <w:rFonts w:ascii="Times New Roman" w:eastAsia="Times New Roman" w:hAnsi="Times New Roman" w:cs="Times New Roman"/>
@@ -1348,7 +1274,6 @@
         </w:rPr>
         <w:t xml:space="preserve"> </w:t>
       </w:r>
-      <w:proofErr w:type="spellStart"/>
       <w:r>
         <w:rPr>
           <w:rFonts w:ascii="Times New Roman" w:eastAsia="Times New Roman" w:hAnsi="Times New Roman" w:cs="Times New Roman"/>
@@ -1359,7 +1284,6 @@
         </w:rPr>
         <w:t>analysis_results</w:t>
       </w:r>
-      <w:proofErr w:type="spellEnd"/>
       <w:r>
         <w:rPr>
           <w:rFonts w:ascii="Times New Roman" w:eastAsia="Times New Roman" w:hAnsi="Times New Roman" w:cs="Times New Roman"/>
@@ -1370,7 +1294,6 @@
         </w:rPr>
         <w:t>.txt</w:t>
       </w:r>
-      <w:proofErr w:type="gramEnd"/>
     </w:p>
     <w:p>
       <w:pPr>
@@ -1422,13 +1345,13 @@
           <w:i/>
           <w:sz w:val="24"/>
           <w:szCs w:val="24"/>
-          <w:lang w:val="en-US"/>
+          <w:lang w:val="uk-UA"/>
         </w:rPr>
         <w:drawing>
-          <wp:inline distT="0" distB="0" distL="0" distR="0" wp14:anchorId="098B09D8" wp14:editId="3605584B">
-            <wp:extent cx="4858428" cy="2133898"/>
-            <wp:effectExtent l="0" t="0" r="0" b="0"/>
-            <wp:docPr id="5" name="Рисунок 5"/>
+          <wp:inline distT="0" distB="0" distL="0" distR="0" wp14:anchorId="64EDF8D5" wp14:editId="44BACF51">
+            <wp:extent cx="5940425" cy="2197100"/>
+            <wp:effectExtent l="0" t="0" r="3175" b="0"/>
+            <wp:docPr id="7" name="Рисунок 7"/>
             <wp:cNvGraphicFramePr>
               <a:graphicFrameLocks xmlns:a="http://schemas.openxmlformats.org/drawingml/2006/main" noChangeAspect="1"/>
             </wp:cNvGraphicFramePr>
@@ -1448,7 +1371,7 @@
                   <pic:spPr>
                     <a:xfrm>
                       <a:off x="0" y="0"/>
-                      <a:ext cx="4858428" cy="2133898"/>
+                      <a:ext cx="5940425" cy="2197100"/>
                     </a:xfrm>
                     <a:prstGeom prst="rect">
                       <a:avLst/>
@@ -1557,29 +1480,7 @@
           <w:lang w:val="uk-UA"/>
         </w:rPr>
         <w:lastRenderedPageBreak/>
-        <w:t xml:space="preserve">2. За допомогою програми </w:t>
-      </w:r>
-      <w:proofErr w:type="spellStart"/>
-      <w:r>
-        <w:rPr>
-          <w:rFonts w:ascii="Times New Roman" w:eastAsia="Times New Roman" w:hAnsi="Times New Roman" w:cs="Times New Roman"/>
-          <w:b/>
-          <w:sz w:val="24"/>
-          <w:szCs w:val="24"/>
-          <w:lang w:val="uk-UA"/>
-        </w:rPr>
-        <w:t>CoolPinkProgram</w:t>
-      </w:r>
-      <w:proofErr w:type="spellEnd"/>
-      <w:r>
-        <w:rPr>
-          <w:rFonts w:ascii="Times New Roman" w:eastAsia="Times New Roman" w:hAnsi="Times New Roman" w:cs="Times New Roman"/>
-          <w:b/>
-          <w:sz w:val="24"/>
-          <w:szCs w:val="24"/>
-          <w:lang w:val="uk-UA"/>
-        </w:rPr>
-        <w:t xml:space="preserve"> оцінити значення H10, H20, H30.</w:t>
+        <w:t>2. За допомогою програми CoolPinkProgram оцінити значення H10, H20, H30.</w:t>
       </w:r>
     </w:p>
     <w:p>
@@ -1674,10 +1575,31 @@
           <w:szCs w:val="24"/>
           <w:lang w:val="en-US"/>
         </w:rPr>
-        <w:t xml:space="preserve">1,63473262855352 &lt; </w:t>
-      </w:r>
-      <w:proofErr w:type="gramStart"/>
-      <w:r>
+        <w:t>1,63473262855352 &lt; H(10) &lt; 2,35682542858739</w:t>
+      </w:r>
+    </w:p>
+    <w:p>
+      <w:pPr>
+        <w:rPr>
+          <w:rFonts w:ascii="Times New Roman" w:eastAsia="Times New Roman" w:hAnsi="Times New Roman" w:cs="Times New Roman"/>
+          <w:b/>
+          <w:sz w:val="24"/>
+          <w:szCs w:val="24"/>
+        </w:rPr>
+      </w:pPr>
+    </w:p>
+    <w:p>
+      <w:pPr>
+        <w:rPr>
+          <w:rFonts w:ascii="Times New Roman" w:eastAsia="Times New Roman" w:hAnsi="Times New Roman" w:cs="Times New Roman"/>
+          <w:b/>
+          <w:sz w:val="24"/>
+          <w:szCs w:val="24"/>
+        </w:rPr>
+      </w:pPr>
+    </w:p>
+    <w:p>
+      <w:pPr>
         <w:rPr>
           <w:rFonts w:ascii="Times New Roman" w:eastAsia="Times New Roman" w:hAnsi="Times New Roman" w:cs="Times New Roman"/>
           <w:b/>
@@ -1685,54 +1607,12 @@
           <w:szCs w:val="24"/>
           <w:lang w:val="en-US"/>
         </w:rPr>
-        <w:t>H(</w:t>
-      </w:r>
-      <w:proofErr w:type="gramEnd"/>
-      <w:r>
-        <w:rPr>
-          <w:rFonts w:ascii="Times New Roman" w:eastAsia="Times New Roman" w:hAnsi="Times New Roman" w:cs="Times New Roman"/>
-          <w:b/>
-          <w:sz w:val="24"/>
-          <w:szCs w:val="24"/>
-          <w:lang w:val="en-US"/>
-        </w:rPr>
-        <w:t>10) &lt; 2,35682542858739</w:t>
-      </w:r>
-    </w:p>
-    <w:p>
-      <w:pPr>
-        <w:rPr>
-          <w:rFonts w:ascii="Times New Roman" w:eastAsia="Times New Roman" w:hAnsi="Times New Roman" w:cs="Times New Roman"/>
-          <w:b/>
-          <w:sz w:val="24"/>
-          <w:szCs w:val="24"/>
-        </w:rPr>
-      </w:pPr>
-    </w:p>
-    <w:p>
-      <w:pPr>
-        <w:rPr>
-          <w:rFonts w:ascii="Times New Roman" w:eastAsia="Times New Roman" w:hAnsi="Times New Roman" w:cs="Times New Roman"/>
-          <w:b/>
-          <w:sz w:val="24"/>
-          <w:szCs w:val="24"/>
-        </w:rPr>
-      </w:pPr>
-    </w:p>
-    <w:p>
-      <w:pPr>
-        <w:rPr>
-          <w:rFonts w:ascii="Times New Roman" w:eastAsia="Times New Roman" w:hAnsi="Times New Roman" w:cs="Times New Roman"/>
-          <w:b/>
-          <w:sz w:val="24"/>
-          <w:szCs w:val="24"/>
-          <w:lang w:val="en-US"/>
-        </w:rPr>
-      </w:pPr>
-      <w:r>
-        <w:rPr>
-          <w:rFonts w:ascii="Times New Roman" w:eastAsia="Times New Roman" w:hAnsi="Times New Roman" w:cs="Times New Roman"/>
-          <w:b/>
+      </w:pPr>
+      <w:r>
+        <w:rPr>
+          <w:rFonts w:ascii="Times New Roman" w:eastAsia="Times New Roman" w:hAnsi="Times New Roman" w:cs="Times New Roman"/>
+          <w:b/>
+          <w:noProof/>
           <w:sz w:val="24"/>
           <w:szCs w:val="24"/>
           <w:lang w:val="en-US"/>
@@ -1803,27 +1683,7 @@
           <w:sz w:val="24"/>
           <w:szCs w:val="24"/>
         </w:rPr>
-        <w:t xml:space="preserve">0,875432250776276 </w:t>
-      </w:r>
-      <w:proofErr w:type="gramStart"/>
-      <w:r>
-        <w:rPr>
-          <w:rFonts w:ascii="Times New Roman" w:eastAsia="Times New Roman" w:hAnsi="Times New Roman" w:cs="Times New Roman"/>
-          <w:b/>
-          <w:sz w:val="24"/>
-          <w:szCs w:val="24"/>
-        </w:rPr>
-        <w:t>&lt; H</w:t>
-      </w:r>
-      <w:proofErr w:type="gramEnd"/>
-      <w:r>
-        <w:rPr>
-          <w:rFonts w:ascii="Times New Roman" w:eastAsia="Times New Roman" w:hAnsi="Times New Roman" w:cs="Times New Roman"/>
-          <w:b/>
-          <w:sz w:val="24"/>
-          <w:szCs w:val="24"/>
-        </w:rPr>
-        <w:t>(</w:t>
+        <w:t>0,875432250776276 &lt; H(</w:t>
       </w:r>
       <w:r>
         <w:rPr>
@@ -1917,6 +1777,7 @@
         <w:rPr>
           <w:rFonts w:ascii="Times New Roman" w:eastAsia="Times New Roman" w:hAnsi="Times New Roman" w:cs="Times New Roman"/>
           <w:b/>
+          <w:noProof/>
           <w:sz w:val="24"/>
           <w:szCs w:val="24"/>
           <w:lang w:val="uk-UA"/>
@@ -2011,27 +1872,15 @@
         </w:rPr>
         <w:t xml:space="preserve"> </w:t>
       </w:r>
-      <w:proofErr w:type="gramStart"/>
-      <w:r>
-        <w:rPr>
-          <w:rFonts w:ascii="Times New Roman" w:eastAsia="Times New Roman" w:hAnsi="Times New Roman" w:cs="Times New Roman"/>
-          <w:b/>
-          <w:sz w:val="24"/>
-          <w:szCs w:val="24"/>
-          <w:lang w:val="uk-UA"/>
-        </w:rPr>
-        <w:t>H(</w:t>
-      </w:r>
-      <w:proofErr w:type="gramEnd"/>
-      <w:r>
-        <w:rPr>
-          <w:rFonts w:ascii="Times New Roman" w:eastAsia="Times New Roman" w:hAnsi="Times New Roman" w:cs="Times New Roman"/>
-          <w:b/>
-          <w:sz w:val="24"/>
-          <w:szCs w:val="24"/>
-          <w:lang w:val="uk-UA"/>
-        </w:rPr>
-        <w:t>30)</w:t>
+      <w:r>
+        <w:rPr>
+          <w:rFonts w:ascii="Times New Roman" w:eastAsia="Times New Roman" w:hAnsi="Times New Roman" w:cs="Times New Roman"/>
+          <w:b/>
+          <w:sz w:val="24"/>
+          <w:szCs w:val="24"/>
+          <w:lang w:val="uk-UA"/>
+        </w:rPr>
+        <w:t>H(30)</w:t>
       </w:r>
       <w:r>
         <w:rPr>
@@ -3437,37 +3286,7 @@
               <w:rFonts w:ascii="Cambria Math" w:hAnsi="Cambria Math"/>
               <w:lang w:val="uk-UA"/>
             </w:rPr>
-            <m:t>=0</m:t>
-          </m:r>
-          <m:r>
-            <m:rPr>
-              <m:sty m:val="bi"/>
-            </m:rPr>
-            <w:rPr>
-              <w:rFonts w:ascii="Cambria Math" w:hAnsi="Cambria Math"/>
-              <w:lang w:val="uk-UA"/>
-            </w:rPr>
-            <m:t>,679600506970984</m:t>
-          </m:r>
-          <m:r>
-            <m:rPr>
-              <m:sty m:val="bi"/>
-            </m:rPr>
-            <w:rPr>
-              <w:rFonts w:ascii="Cambria Math" w:hAnsi="Cambria Math"/>
-              <w:lang w:val="uk-UA"/>
-            </w:rPr>
-            <m:t>≈0.</m:t>
-          </m:r>
-          <m:r>
-            <m:rPr>
-              <m:sty m:val="bi"/>
-            </m:rPr>
-            <w:rPr>
-              <w:rFonts w:ascii="Cambria Math" w:hAnsi="Cambria Math"/>
-              <w:lang w:val="uk-UA"/>
-            </w:rPr>
-            <m:t>67</m:t>
+            <m:t>=0,679600506970984≈0.67</m:t>
           </m:r>
         </m:oMath>
       </m:oMathPara>
@@ -3580,37 +3399,7 @@
               <w:rFonts w:ascii="Cambria Math" w:hAnsi="Cambria Math"/>
               <w:lang w:val="uk-UA"/>
             </w:rPr>
-            <m:t>=</m:t>
-          </m:r>
-          <m:r>
-            <m:rPr>
-              <m:sty m:val="bi"/>
-            </m:rPr>
-            <w:rPr>
-              <w:rFonts w:ascii="Cambria Math" w:hAnsi="Cambria Math"/>
-              <w:lang w:val="uk-UA"/>
-            </w:rPr>
-            <m:t>0,51877024503064</m:t>
-          </m:r>
-          <m:r>
-            <m:rPr>
-              <m:sty m:val="bi"/>
-            </m:rPr>
-            <w:rPr>
-              <w:rFonts w:ascii="Cambria Math" w:hAnsi="Cambria Math"/>
-              <w:lang w:val="uk-UA"/>
-            </w:rPr>
-            <m:t>≈0.</m:t>
-          </m:r>
-          <m:r>
-            <m:rPr>
-              <m:sty m:val="bi"/>
-            </m:rPr>
-            <w:rPr>
-              <w:rFonts w:ascii="Cambria Math" w:hAnsi="Cambria Math"/>
-              <w:lang w:val="uk-UA"/>
-            </w:rPr>
-            <m:t>52</m:t>
+            <m:t>=0,51877024503064≈0.52</m:t>
           </m:r>
         </m:oMath>
       </m:oMathPara>
@@ -3637,27 +3426,7 @@
               <w:lang w:val="uk-UA"/>
             </w:rPr>
             <w:lastRenderedPageBreak/>
-            <m:t>0.</m:t>
-          </m:r>
-          <m:r>
-            <m:rPr>
-              <m:sty m:val="bi"/>
-            </m:rPr>
-            <w:rPr>
-              <w:rFonts w:ascii="Cambria Math" w:hAnsi="Cambria Math"/>
-              <w:lang w:val="uk-UA"/>
-            </w:rPr>
-            <m:t>67</m:t>
-          </m:r>
-          <m:r>
-            <m:rPr>
-              <m:sty m:val="bi"/>
-            </m:rPr>
-            <w:rPr>
-              <w:rFonts w:ascii="Cambria Math" w:hAnsi="Cambria Math"/>
-              <w:lang w:val="uk-UA"/>
-            </w:rPr>
-            <m:t>&lt;</m:t>
+            <m:t>0.67&lt;</m:t>
           </m:r>
           <m:sSup>
             <m:sSupPr>
@@ -3704,17 +3473,7 @@
               <w:rFonts w:ascii="Cambria Math" w:hAnsi="Cambria Math"/>
               <w:lang w:val="uk-UA"/>
             </w:rPr>
-            <m:t>&lt;0.</m:t>
-          </m:r>
-          <m:r>
-            <m:rPr>
-              <m:sty m:val="bi"/>
-            </m:rPr>
-            <w:rPr>
-              <w:rFonts w:ascii="Cambria Math" w:hAnsi="Cambria Math"/>
-              <w:lang w:val="uk-UA"/>
-            </w:rPr>
-            <m:t>52</m:t>
+            <m:t>&lt;0.52</m:t>
           </m:r>
         </m:oMath>
       </m:oMathPara>
@@ -3738,35 +3497,13 @@
         <w:rPr>
           <w:lang w:val="uk-UA"/>
         </w:rPr>
-        <w:t xml:space="preserve"> під час роботи над даним комп’ютерним практикумом ми мали змогу дослідити поняття ентропії, </w:t>
-      </w:r>
-      <w:proofErr w:type="spellStart"/>
-      <w:r>
-        <w:rPr>
-          <w:lang w:val="uk-UA"/>
-        </w:rPr>
-        <w:t>біграм</w:t>
-      </w:r>
-      <w:proofErr w:type="spellEnd"/>
-      <w:r>
-        <w:rPr>
-          <w:lang w:val="uk-UA"/>
-        </w:rPr>
-        <w:t xml:space="preserve"> та надлишковості російської мови за допомогою власноруч написаного скрипту та програми </w:t>
-      </w:r>
-      <w:proofErr w:type="spellStart"/>
+        <w:t xml:space="preserve"> під час роботи над даним комп’ютерним практикумом ми мали змогу дослідити поняття ентропії, біграм та надлишковості російської мови за допомогою власноруч написаного скрипту та програми </w:t>
+      </w:r>
       <w:r>
         <w:rPr>
           <w:lang w:val="en-US"/>
         </w:rPr>
-        <w:t>CoolPinkProgram</w:t>
-      </w:r>
-      <w:proofErr w:type="spellEnd"/>
-      <w:r>
-        <w:rPr>
-          <w:lang w:val="en-US"/>
-        </w:rPr>
-        <w:t xml:space="preserve">, </w:t>
+        <w:t xml:space="preserve">CoolPinkProgram, </w:t>
       </w:r>
       <w:r>
         <w:rPr>
@@ -4323,6 +4060,7 @@
   <w:style w:type="character" w:default="1" w:styleId="a0">
     <w:name w:val="Default Paragraph Font"/>
     <w:uiPriority w:val="1"/>
+    <w:semiHidden/>
     <w:unhideWhenUsed/>
   </w:style>
   <w:style w:type="table" w:default="1" w:styleId="a1">

</xml_diff>